<commit_message>
Fixed Rmarkdown static manuscript
</commit_message>
<xml_diff>
--- a/manuscripts/choc-paper-rmd.docx
+++ b/manuscripts/choc-paper-rmd.docx
@@ -83,19 +83,19 @@
         <w:pStyle w:val="Date"/>
       </w:pPr>
       <w:r>
-        <w:t xml:space="preserve">28</w:t>
+        <w:t xml:space="preserve">27</w:t>
       </w:r>
       <w:r>
         <w:t xml:space="preserve"> </w:t>
       </w:r>
       <w:r>
-        <w:t xml:space="preserve">June</w:t>
+        <w:t xml:space="preserve">Feb</w:t>
       </w:r>
       <w:r>
         <w:t xml:space="preserve"> </w:t>
       </w:r>
       <w:r>
-        <w:t xml:space="preserve">2018</w:t>
+        <w:t xml:space="preserve">2020</w:t>
       </w:r>
     </w:p>
     <w:p>
@@ -366,7 +366,101 @@
     </w:p>
     <w:p>
       <w:pPr>
-        <w:pStyle w:val="BodyText"/>
+        <w:pStyle w:val="SourceCode"/>
+      </w:pPr>
+      <w:r>
+        <w:rPr>
+          <w:rStyle w:val="VerbatimChar"/>
+        </w:rPr>
+        <w:t xml:space="preserve">## Parsed with column specification:</w:t>
+      </w:r>
+      <w:r>
+        <w:br/>
+      </w:r>
+      <w:r>
+        <w:rPr>
+          <w:rStyle w:val="VerbatimChar"/>
+        </w:rPr>
+        <w:t xml:space="preserve">## cols(</w:t>
+      </w:r>
+      <w:r>
+        <w:br/>
+      </w:r>
+      <w:r>
+        <w:rPr>
+          <w:rStyle w:val="VerbatimChar"/>
+        </w:rPr>
+        <w:t xml:space="preserve">##   id = col_double(),</w:t>
+      </w:r>
+      <w:r>
+        <w:br/>
+      </w:r>
+      <w:r>
+        <w:rPr>
+          <w:rStyle w:val="VerbatimChar"/>
+        </w:rPr>
+        <w:t xml:space="preserve">##   period = col_double(),</w:t>
+      </w:r>
+      <w:r>
+        <w:br/>
+      </w:r>
+      <w:r>
+        <w:rPr>
+          <w:rStyle w:val="VerbatimChar"/>
+        </w:rPr>
+        <w:t xml:space="preserve">##   treated = col_double(),</w:t>
+      </w:r>
+      <w:r>
+        <w:br/>
+      </w:r>
+      <w:r>
+        <w:rPr>
+          <w:rStyle w:val="VerbatimChar"/>
+        </w:rPr>
+        <w:t xml:space="preserve">##   y = col_double(),</w:t>
+      </w:r>
+      <w:r>
+        <w:br/>
+      </w:r>
+      <w:r>
+        <w:rPr>
+          <w:rStyle w:val="VerbatimChar"/>
+        </w:rPr>
+        <w:t xml:space="preserve">##   timeID = col_double()</w:t>
+      </w:r>
+      <w:r>
+        <w:br/>
+      </w:r>
+      <w:r>
+        <w:rPr>
+          <w:rStyle w:val="VerbatimChar"/>
+        </w:rPr>
+        <w:t xml:space="preserve">## )</w:t>
+      </w:r>
+    </w:p>
+    <w:p>
+      <w:pPr>
+        <w:pStyle w:val="SourceCode"/>
+      </w:pPr>
+      <w:r>
+        <w:rPr>
+          <w:rStyle w:val="VerbatimChar"/>
+        </w:rPr>
+        <w:t xml:space="preserve">## Warning: Factor `period` contains implicit NA, consider using</w:t>
+      </w:r>
+      <w:r>
+        <w:br/>
+      </w:r>
+      <w:r>
+        <w:rPr>
+          <w:rStyle w:val="VerbatimChar"/>
+        </w:rPr>
+        <w:t xml:space="preserve">## `forcats::fct_explicit_na`</w:t>
+      </w:r>
+    </w:p>
+    <w:p>
+      <w:pPr>
+        <w:pStyle w:val="FirstParagraph"/>
       </w:pPr>
       <w:r>
         <w:t xml:space="preserve">Estimates from the regression analysis are shown in Table 2. Regression results clearly show that chocolate increases happiness. We can see that the overall happiness index for the chocolate group was 4.67 units higher in the post period relative to the change over the same period in the control group [95% CI: 3.66, 5.68].</w:t>
@@ -387,7 +481,7 @@
       <w:r>
         <w:drawing>
           <wp:inline>
-            <wp:extent cx="5334000" cy="3878201"/>
+            <wp:extent cx="5334000" cy="3877733"/>
             <wp:effectExtent b="0" l="0" r="0" t="0"/>
             <wp:docPr descr="Predicted happiness index from interaction model" title="" id="1" name="Picture"/>
             <a:graphic>
@@ -408,7 +502,7 @@
                   <pic:spPr bwMode="auto">
                     <a:xfrm>
                       <a:off x="0" y="0"/>
-                      <a:ext cx="5334000" cy="3878201"/>
+                      <a:ext cx="5334000" cy="3877733"/>
                     </a:xfrm>
                     <a:prstGeom prst="rect">
                       <a:avLst/>
@@ -577,109 +671,6 @@
 <file path=word/numbering.xml><?xml version="1.0" encoding="utf-8"?>
 <w:numbering xmlns:w="http://schemas.openxmlformats.org/wordprocessingml/2006/main">
   <w:abstractNum w:abstractNumId="990">
-    <w:nsid w:val="170cd2de"/>
-    <w:multiLevelType w:val="multilevel"/>
-    <w:lvl w:ilvl="0">
-      <w:numFmt w:val="bullet"/>
-      <w:lvlText w:val=" "/>
-      <w:lvlJc w:val="left"/>
-      <w:pPr>
-        <w:tabs>
-          <w:tab w:val="num" w:pos="0"/>
-        </w:tabs>
-        <w:ind w:left="480" w:hanging="480"/>
-      </w:pPr>
-    </w:lvl>
-    <w:lvl w:ilvl="1">
-      <w:numFmt w:val="bullet"/>
-      <w:lvlText w:val=" "/>
-      <w:lvlJc w:val="left"/>
-      <w:pPr>
-        <w:tabs>
-          <w:tab w:val="num" w:pos="720"/>
-        </w:tabs>
-        <w:ind w:left="1200" w:hanging="480"/>
-      </w:pPr>
-    </w:lvl>
-    <w:lvl w:ilvl="2">
-      <w:numFmt w:val="bullet"/>
-      <w:lvlText w:val=" "/>
-      <w:lvlJc w:val="left"/>
-      <w:pPr>
-        <w:tabs>
-          <w:tab w:val="num" w:pos="1440"/>
-        </w:tabs>
-        <w:ind w:left="1920" w:hanging="480"/>
-      </w:pPr>
-    </w:lvl>
-    <w:lvl w:ilvl="3">
-      <w:numFmt w:val="bullet"/>
-      <w:lvlText w:val=" "/>
-      <w:lvlJc w:val="left"/>
-      <w:pPr>
-        <w:tabs>
-          <w:tab w:val="num" w:pos="2160"/>
-        </w:tabs>
-        <w:ind w:left="2640" w:hanging="480"/>
-      </w:pPr>
-    </w:lvl>
-    <w:lvl w:ilvl="4">
-      <w:numFmt w:val="bullet"/>
-      <w:lvlText w:val=" "/>
-      <w:lvlJc w:val="left"/>
-      <w:pPr>
-        <w:tabs>
-          <w:tab w:val="num" w:pos="2880"/>
-        </w:tabs>
-        <w:ind w:left="3360" w:hanging="480"/>
-      </w:pPr>
-    </w:lvl>
-    <w:lvl w:ilvl="5">
-      <w:numFmt w:val="bullet"/>
-      <w:lvlText w:val=" "/>
-      <w:lvlJc w:val="left"/>
-      <w:pPr>
-        <w:tabs>
-          <w:tab w:val="num" w:pos="3600"/>
-        </w:tabs>
-        <w:ind w:left="4080" w:hanging="480"/>
-      </w:pPr>
-    </w:lvl>
-    <w:lvl w:ilvl="6">
-      <w:numFmt w:val="bullet"/>
-      <w:lvlText w:val=" "/>
-      <w:lvlJc w:val="left"/>
-      <w:pPr>
-        <w:tabs>
-          <w:tab w:val="num" w:pos="4320"/>
-        </w:tabs>
-        <w:ind w:left="4800" w:hanging="480"/>
-      </w:pPr>
-    </w:lvl>
-    <w:lvl w:ilvl="7">
-      <w:numFmt w:val="bullet"/>
-      <w:lvlText w:val=" "/>
-      <w:lvlJc w:val="left"/>
-      <w:pPr>
-        <w:tabs>
-          <w:tab w:val="num" w:pos="5040"/>
-        </w:tabs>
-        <w:ind w:left="5520" w:hanging="480"/>
-      </w:pPr>
-    </w:lvl>
-    <w:lvl w:ilvl="8">
-      <w:numFmt w:val="bullet"/>
-      <w:lvlText w:val=" "/>
-      <w:lvlJc w:val="left"/>
-      <w:pPr>
-        <w:tabs>
-          <w:tab w:val="num" w:pos="5760"/>
-        </w:tabs>
-        <w:ind w:left="6240" w:hanging="480"/>
-      </w:pPr>
-    </w:lvl>
-  </w:abstractNum>
-  <w:abstractNum w:abstractNumId="990">
     <w:nsid w:val="2c1ae401"/>
     <w:multiLevelType w:val="multilevel"/>
     <w:lvl w:ilvl="0">
@@ -885,9 +876,6 @@
       </w:pPr>
     </w:lvl>
   </w:abstractNum>
-  <w:num w:numId="1000">
-    <w:abstractNumId w:val="990"/>
-  </w:num>
   <w:num w:numId="1000">
     <w:abstractNumId w:val="990"/>
   </w:num>

</xml_diff>